<commit_message>
Working solution sans teams, caught up with main. Need to merge
</commit_message>
<xml_diff>
--- a/Employee List.docx
+++ b/Employee List.docx
@@ -256,6 +256,56 @@
       <w:r>
         <w:t>Sean Dwyer – HR</w:t>
       </w:r>
+    </w:p>
+    <w:p>
+      <w:pPr>
+        <w:ind w:left="360"/>
+      </w:pPr>
+    </w:p>
+    <w:p>
+      <w:pPr>
+        <w:ind w:left="360"/>
+      </w:pPr>
+      <w:r>
+        <w:t xml:space="preserve">This is badly unfinished. I had some polish to work on with the UI, and developer repository and had to mainly work on teams. I had an issue which Erick started helping me on late </w:t>
+      </w:r>
+      <w:proofErr w:type="spellStart"/>
+      <w:r>
+        <w:t>wednesday</w:t>
+      </w:r>
+      <w:proofErr w:type="spellEnd"/>
+      <w:r>
+        <w:t xml:space="preserve">. As he </w:t>
+      </w:r>
+      <w:proofErr w:type="gramStart"/>
+      <w:r>
+        <w:t>did</w:t>
+      </w:r>
+      <w:proofErr w:type="gramEnd"/>
+      <w:r>
+        <w:t xml:space="preserve"> he noticed I have made an underlying error from the start and most of the code needed to be reworked. Working on that now but since most of code is </w:t>
+      </w:r>
+      <w:proofErr w:type="gramStart"/>
+      <w:r>
+        <w:t>broken</w:t>
+      </w:r>
+      <w:proofErr w:type="gramEnd"/>
+      <w:r>
+        <w:t xml:space="preserve"> I am not risking submitting a broken project </w:t>
+      </w:r>
+      <w:proofErr w:type="spellStart"/>
+      <w:r>
+        <w:t>thursday</w:t>
+      </w:r>
+      <w:proofErr w:type="spellEnd"/>
+      <w:r>
+        <w:t xml:space="preserve"> night. Wish I or someone else could have caught it sooner, but I am going to work on this since it something I need to learn. I will just not commit until after grading. Unless I finish or I can learn about branches - which I am doing now.</w:t>
+      </w:r>
+    </w:p>
+    <w:p>
+      <w:pPr>
+        <w:ind w:left="360"/>
+      </w:pPr>
     </w:p>
     <w:sectPr>
       <w:pgSz w:w="12240" w:h="15840"/>
@@ -766,7 +816,6 @@
   <w:style w:type="character" w:default="1" w:styleId="DefaultParagraphFont">
     <w:name w:val="Default Paragraph Font"/>
     <w:uiPriority w:val="1"/>
-    <w:semiHidden/>
     <w:unhideWhenUsed/>
   </w:style>
   <w:style w:type="table" w:default="1" w:styleId="TableNormal">

</xml_diff>